<commit_message>
added Multiply() method added Derivative() method added PolyNode() constructor
edited the PolyNode.Insert() method to capture coefficients of zero
value being added to the list
</commit_message>
<xml_diff>
--- a/itc322a2.docx
+++ b/itc322a2.docx
@@ -1,6 +1,6 @@
 
 <file path=word/document.xml><?xml version="1.0" encoding="utf-8"?>
-<w:document xmlns:wpc="http://schemas.microsoft.com/office/word/2010/wordprocessingCanvas" xmlns:mc="http://schemas.openxmlformats.org/markup-compatibility/2006" xmlns:o="urn:schemas-microsoft-com:office:office" xmlns:r="http://schemas.openxmlformats.org/officeDocument/2006/relationships" xmlns:m="http://schemas.openxmlformats.org/officeDocument/2006/math" xmlns:v="urn:schemas-microsoft-com:vml" xmlns:wp14="http://schemas.microsoft.com/office/word/2010/wordprocessingDrawing" xmlns:wp="http://schemas.openxmlformats.org/drawingml/2006/wordprocessingDrawing" xmlns:w10="urn:schemas-microsoft-com:office:word" xmlns:w="http://schemas.openxmlformats.org/wordprocessingml/2006/main" xmlns:w14="http://schemas.microsoft.com/office/word/2010/wordml" xmlns:wpg="http://schemas.microsoft.com/office/word/2010/wordprocessingGroup" xmlns:wpi="http://schemas.microsoft.com/office/word/2010/wordprocessingInk" xmlns:wne="http://schemas.microsoft.com/office/word/2006/wordml" xmlns:wps="http://schemas.microsoft.com/office/word/2010/wordprocessingShape" mc:Ignorable="w14 wp14">
+<w:document xmlns:ve="http://schemas.openxmlformats.org/markup-compatibility/2006" xmlns:o="urn:schemas-microsoft-com:office:office" xmlns:r="http://schemas.openxmlformats.org/officeDocument/2006/relationships" xmlns:m="http://schemas.openxmlformats.org/officeDocument/2006/math" xmlns:v="urn:schemas-microsoft-com:vml" xmlns:wp="http://schemas.openxmlformats.org/drawingml/2006/wordprocessingDrawing" xmlns:w10="urn:schemas-microsoft-com:office:word" xmlns:w="http://schemas.openxmlformats.org/wordprocessingml/2006/main" xmlns:wne="http://schemas.microsoft.com/office/word/2006/wordml">
   <w:body>
     <w:p>
       <w:pPr>
@@ -1137,72 +1137,23 @@
           <w:szCs w:val="20"/>
           <w:lang w:eastAsia="en-AU"/>
         </w:rPr>
-        <mc:AlternateContent>
-          <mc:Choice Requires="wps">
-            <w:drawing>
-              <wp:inline distT="0" distB="0" distL="0" distR="0" wp14:anchorId="6C2D077A" wp14:editId="1684D6E6">
-                <wp:extent cx="304800" cy="304800"/>
-                <wp:effectExtent l="0" t="0" r="0" b="0"/>
-                <wp:docPr id="4" name="AutoShape 3" descr="http://interact.csu.edu.au/access/content/attachment/public_images/poly1(1).jpg"/>
-                <wp:cNvGraphicFramePr>
-                  <a:graphicFrameLocks xmlns:a="http://schemas.openxmlformats.org/drawingml/2006/main" noChangeAspect="1"/>
-                </wp:cNvGraphicFramePr>
-                <a:graphic xmlns:a="http://schemas.openxmlformats.org/drawingml/2006/main">
-                  <a:graphicData uri="http://schemas.microsoft.com/office/word/2010/wordprocessingShape">
-                    <wps:wsp>
-                      <wps:cNvSpPr>
-                        <a:spLocks noChangeAspect="1" noChangeArrowheads="1"/>
-                      </wps:cNvSpPr>
-                      <wps:spPr bwMode="auto">
-                        <a:xfrm>
-                          <a:off x="0" y="0"/>
-                          <a:ext cx="304800" cy="304800"/>
-                        </a:xfrm>
-                        <a:prstGeom prst="rect">
-                          <a:avLst/>
-                        </a:prstGeom>
-                        <a:noFill/>
-                        <a:ln>
-                          <a:noFill/>
-                        </a:ln>
-                        <a:extLst>
-                          <a:ext uri="{909E8E84-426E-40DD-AFC4-6F175D3DCCD1}">
-                            <a14:hiddenFill xmlns:a14="http://schemas.microsoft.com/office/drawing/2010/main">
-                              <a:solidFill>
-                                <a:srgbClr val="FFFFFF"/>
-                              </a:solidFill>
-                            </a14:hiddenFill>
-                          </a:ext>
-                          <a:ext uri="{91240B29-F687-4F45-9708-019B960494DF}">
-                            <a14:hiddenLine xmlns:a14="http://schemas.microsoft.com/office/drawing/2010/main" w="9525">
-                              <a:solidFill>
-                                <a:srgbClr val="000000"/>
-                              </a:solidFill>
-                              <a:miter lim="800000"/>
-                              <a:headEnd/>
-                              <a:tailEnd/>
-                            </a14:hiddenLine>
-                          </a:ext>
-                        </a:extLst>
-                      </wps:spPr>
-                      <wps:bodyPr rot="0" vert="horz" wrap="square" lIns="91440" tIns="45720" rIns="91440" bIns="45720" anchor="t" anchorCtr="0" upright="1">
-                        <a:noAutofit/>
-                      </wps:bodyPr>
-                    </wps:wsp>
-                  </a:graphicData>
-                </a:graphic>
-              </wp:inline>
-            </w:drawing>
-          </mc:Choice>
-          <mc:Fallback>
-            <w:pict>
-              <v:rect id="AutoShape 3" o:spid="_x0000_s1026" alt="http://interact.csu.edu.au/access/content/attachment/public_images/poly1(1).jpg" style="width:24pt;height:24pt;visibility:visible;mso-wrap-style:square;mso-left-percent:-10001;mso-top-percent:-10001;mso-position-horizontal:absolute;mso-position-horizontal-relative:char;mso-position-vertical:absolute;mso-position-vertical-relative:line;mso-left-percent:-10001;mso-top-percent:-10001;v-text-anchor:top" o:gfxdata="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" filled="f" stroked="f">
-                <o:lock v:ext="edit" aspectratio="t"/>
-                <w10:anchorlock/>
-              </v:rect>
-            </w:pict>
-          </mc:Fallback>
-        </mc:AlternateContent>
+      </w:r>
+      <w:r>
+        <w:rPr>
+          <w:rFonts w:ascii="Arial" w:eastAsia="Times New Roman" w:hAnsi="Arial" w:cs="Arial"/>
+          <w:noProof/>
+          <w:color w:val="000000"/>
+          <w:sz w:val="20"/>
+          <w:szCs w:val="20"/>
+          <w:lang w:eastAsia="en-AU"/>
+        </w:rPr>
+        <w:pict>
+          <v:rect id="AutoShape 3" o:spid="_x0000_s1027" alt="http://interact.csu.edu.au/access/content/attachment/public_images/poly1(1).jpg" style="width:24pt;height:24pt;visibility:visible;mso-wrap-style:square;mso-left-percent:-10001;mso-top-percent:-10001;mso-position-horizontal:absolute;mso-position-horizontal-relative:char;mso-position-vertical:absolute;mso-position-vertical-relative:line;mso-left-percent:-10001;mso-top-percent:-10001;v-text-anchor:top" o:gfxdata="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" filled="f" stroked="f">
+            <o:lock v:ext="edit" aspectratio="t"/>
+            <w10:wrap type="none"/>
+            <w10:anchorlock/>
+          </v:rect>
+        </w:pict>
       </w:r>
     </w:p>
     <w:p>
@@ -1303,72 +1254,23 @@
           <w:szCs w:val="20"/>
           <w:lang w:eastAsia="en-AU"/>
         </w:rPr>
-        <mc:AlternateContent>
-          <mc:Choice Requires="wps">
-            <w:drawing>
-              <wp:inline distT="0" distB="0" distL="0" distR="0" wp14:anchorId="3FE22658" wp14:editId="61E5D02A">
-                <wp:extent cx="304800" cy="304800"/>
-                <wp:effectExtent l="0" t="0" r="0" b="0"/>
-                <wp:docPr id="3" name="AutoShape 4" descr="http://interact.csu.edu.au/access/content/attachment/public_images/poly2(1).jpg"/>
-                <wp:cNvGraphicFramePr>
-                  <a:graphicFrameLocks xmlns:a="http://schemas.openxmlformats.org/drawingml/2006/main" noChangeAspect="1"/>
-                </wp:cNvGraphicFramePr>
-                <a:graphic xmlns:a="http://schemas.openxmlformats.org/drawingml/2006/main">
-                  <a:graphicData uri="http://schemas.microsoft.com/office/word/2010/wordprocessingShape">
-                    <wps:wsp>
-                      <wps:cNvSpPr>
-                        <a:spLocks noChangeAspect="1" noChangeArrowheads="1"/>
-                      </wps:cNvSpPr>
-                      <wps:spPr bwMode="auto">
-                        <a:xfrm>
-                          <a:off x="0" y="0"/>
-                          <a:ext cx="304800" cy="304800"/>
-                        </a:xfrm>
-                        <a:prstGeom prst="rect">
-                          <a:avLst/>
-                        </a:prstGeom>
-                        <a:noFill/>
-                        <a:ln>
-                          <a:noFill/>
-                        </a:ln>
-                        <a:extLst>
-                          <a:ext uri="{909E8E84-426E-40DD-AFC4-6F175D3DCCD1}">
-                            <a14:hiddenFill xmlns:a14="http://schemas.microsoft.com/office/drawing/2010/main">
-                              <a:solidFill>
-                                <a:srgbClr val="FFFFFF"/>
-                              </a:solidFill>
-                            </a14:hiddenFill>
-                          </a:ext>
-                          <a:ext uri="{91240B29-F687-4F45-9708-019B960494DF}">
-                            <a14:hiddenLine xmlns:a14="http://schemas.microsoft.com/office/drawing/2010/main" w="9525">
-                              <a:solidFill>
-                                <a:srgbClr val="000000"/>
-                              </a:solidFill>
-                              <a:miter lim="800000"/>
-                              <a:headEnd/>
-                              <a:tailEnd/>
-                            </a14:hiddenLine>
-                          </a:ext>
-                        </a:extLst>
-                      </wps:spPr>
-                      <wps:bodyPr rot="0" vert="horz" wrap="square" lIns="91440" tIns="45720" rIns="91440" bIns="45720" anchor="t" anchorCtr="0" upright="1">
-                        <a:noAutofit/>
-                      </wps:bodyPr>
-                    </wps:wsp>
-                  </a:graphicData>
-                </a:graphic>
-              </wp:inline>
-            </w:drawing>
-          </mc:Choice>
-          <mc:Fallback>
-            <w:pict>
-              <v:rect id="AutoShape 4" o:spid="_x0000_s1026" alt="http://interact.csu.edu.au/access/content/attachment/public_images/poly2(1).jpg" style="width:24pt;height:24pt;visibility:visible;mso-wrap-style:square;mso-left-percent:-10001;mso-top-percent:-10001;mso-position-horizontal:absolute;mso-position-horizontal-relative:char;mso-position-vertical:absolute;mso-position-vertical-relative:line;mso-left-percent:-10001;mso-top-percent:-10001;v-text-anchor:top" o:gfxdata="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" filled="f" stroked="f">
-                <o:lock v:ext="edit" aspectratio="t"/>
-                <w10:anchorlock/>
-              </v:rect>
-            </w:pict>
-          </mc:Fallback>
-        </mc:AlternateContent>
+      </w:r>
+      <w:r>
+        <w:rPr>
+          <w:rFonts w:ascii="Arial" w:eastAsia="Times New Roman" w:hAnsi="Arial" w:cs="Arial"/>
+          <w:noProof/>
+          <w:color w:val="000000"/>
+          <w:sz w:val="20"/>
+          <w:szCs w:val="20"/>
+          <w:lang w:eastAsia="en-AU"/>
+        </w:rPr>
+        <w:pict>
+          <v:rect id="AutoShape 4" o:spid="_x0000_s1026" alt="http://interact.csu.edu.au/access/content/attachment/public_images/poly2(1).jpg" style="width:24pt;height:24pt;visibility:visible;mso-wrap-style:square;mso-left-percent:-10001;mso-top-percent:-10001;mso-position-horizontal:absolute;mso-position-horizontal-relative:char;mso-position-vertical:absolute;mso-position-vertical-relative:line;mso-left-percent:-10001;mso-top-percent:-10001;v-text-anchor:top" o:gfxdata="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" filled="f" stroked="f">
+            <o:lock v:ext="edit" aspectratio="t"/>
+            <w10:wrap type="none"/>
+            <w10:anchorlock/>
+          </v:rect>
+        </w:pict>
       </w:r>
     </w:p>
     <w:p>
@@ -1607,30 +1509,7 @@
           <w:szCs w:val="20"/>
           <w:lang w:eastAsia="en-AU"/>
         </w:rPr>
-        <w:t xml:space="preserve">two </w:t>
-      </w:r>
-      <w:proofErr w:type="gramStart"/>
-      <w:r>
-        <w:rPr>
-          <w:rFonts w:ascii="Arial" w:eastAsia="Times New Roman" w:hAnsi="Arial" w:cs="Arial"/>
-          <w:b/>
-          <w:color w:val="FF0000"/>
-          <w:sz w:val="20"/>
-          <w:szCs w:val="20"/>
-          <w:lang w:eastAsia="en-AU"/>
-        </w:rPr>
-        <w:t>constructor</w:t>
-      </w:r>
-      <w:proofErr w:type="gramEnd"/>
-      <w:r>
-        <w:rPr>
-          <w:rFonts w:ascii="Arial" w:eastAsia="Times New Roman" w:hAnsi="Arial" w:cs="Arial"/>
-          <w:color w:val="FF0000"/>
-          <w:sz w:val="20"/>
-          <w:szCs w:val="20"/>
-          <w:lang w:eastAsia="en-AU"/>
-        </w:rPr>
-        <w:t xml:space="preserve"> </w:t>
+        <w:t>two constructor</w:t>
       </w:r>
       <w:r>
         <w:rPr>
@@ -1713,6 +1592,7 @@
       <w:r>
         <w:rPr>
           <w:rFonts w:ascii="Arial" w:eastAsia="Times New Roman" w:hAnsi="Arial" w:cs="Arial"/>
+          <w:b/>
           <w:i/>
           <w:iCs/>
           <w:color w:val="000000"/>
@@ -1725,12 +1605,23 @@
       <w:r>
         <w:rPr>
           <w:rFonts w:ascii="Arial" w:eastAsia="Times New Roman" w:hAnsi="Arial" w:cs="Arial"/>
-          <w:color w:val="000000"/>
-          <w:sz w:val="20"/>
-          <w:szCs w:val="20"/>
-          <w:lang w:eastAsia="en-AU"/>
-        </w:rPr>
-        <w:t>method, so you could write in program :</w:t>
+          <w:b/>
+          <w:color w:val="000000"/>
+          <w:sz w:val="20"/>
+          <w:szCs w:val="20"/>
+          <w:lang w:eastAsia="en-AU"/>
+        </w:rPr>
+        <w:t>method</w:t>
+      </w:r>
+      <w:r>
+        <w:rPr>
+          <w:rFonts w:ascii="Arial" w:eastAsia="Times New Roman" w:hAnsi="Arial" w:cs="Arial"/>
+          <w:color w:val="000000"/>
+          <w:sz w:val="20"/>
+          <w:szCs w:val="20"/>
+          <w:lang w:eastAsia="en-AU"/>
+        </w:rPr>
+        <w:t>, so you could write in program :</w:t>
       </w:r>
     </w:p>
     <w:p>
@@ -1755,7 +1646,6 @@
           <w:szCs w:val="20"/>
           <w:lang w:eastAsia="en-AU"/>
         </w:rPr>
-        <w:lastRenderedPageBreak/>
         <w:t>PolynomialThree</w:t>
       </w:r>
       <w:proofErr w:type="spellEnd"/>
@@ -1772,7 +1662,6 @@
         <w:t xml:space="preserve">= </w:t>
       </w:r>
       <w:proofErr w:type="spellStart"/>
-      <w:proofErr w:type="gramStart"/>
       <w:r>
         <w:rPr>
           <w:rFonts w:ascii="Arial" w:eastAsia="Times New Roman" w:hAnsi="Arial" w:cs="Arial"/>
@@ -1799,7 +1688,6 @@
         <w:t>(</w:t>
       </w:r>
       <w:proofErr w:type="spellStart"/>
-      <w:proofErr w:type="gramEnd"/>
       <w:r>
         <w:rPr>
           <w:rFonts w:ascii="Arial" w:eastAsia="Times New Roman" w:hAnsi="Arial" w:cs="Arial"/>
@@ -2257,7 +2145,28 @@
           <w:szCs w:val="20"/>
           <w:lang w:eastAsia="en-AU"/>
         </w:rPr>
-        <w:t>Implement the product of a polynomial by another polynomial which is the algebraic sum of the products of one polynomial by all the monomials of another polynomial.</w:t>
+        <w:t xml:space="preserve">Implement the </w:t>
+      </w:r>
+      <w:r>
+        <w:rPr>
+          <w:rFonts w:ascii="Arial" w:eastAsia="Times New Roman" w:hAnsi="Arial" w:cs="Arial"/>
+          <w:b/>
+          <w:color w:val="000000"/>
+          <w:sz w:val="20"/>
+          <w:szCs w:val="20"/>
+          <w:lang w:eastAsia="en-AU"/>
+        </w:rPr>
+        <w:t>product of a polynomial</w:t>
+      </w:r>
+      <w:r>
+        <w:rPr>
+          <w:rFonts w:ascii="Arial" w:eastAsia="Times New Roman" w:hAnsi="Arial" w:cs="Arial"/>
+          <w:color w:val="000000"/>
+          <w:sz w:val="20"/>
+          <w:szCs w:val="20"/>
+          <w:lang w:eastAsia="en-AU"/>
+        </w:rPr>
+        <w:t xml:space="preserve"> by another polynomial which is the algebraic sum of the products of one polynomial by all the monomials of another polynomial.</w:t>
       </w:r>
     </w:p>
     <w:p>
@@ -2984,7 +2893,7 @@
           <w:left w:w="0" w:type="dxa"/>
           <w:right w:w="0" w:type="dxa"/>
         </w:tblCellMar>
-        <w:tblLook w:val="04A0" w:firstRow="1" w:lastRow="0" w:firstColumn="1" w:lastColumn="0" w:noHBand="0" w:noVBand="1"/>
+        <w:tblLook w:val="04A0"/>
       </w:tblPr>
       <w:tblGrid>
         <w:gridCol w:w="2173"/>
@@ -3773,7 +3682,6 @@
           <w:szCs w:val="20"/>
           <w:lang w:eastAsia="en-AU"/>
         </w:rPr>
-        <w:lastRenderedPageBreak/>
         <w:t>o programming solutions to the tasks;</w:t>
       </w:r>
       <w:r>
@@ -3879,7 +3787,7 @@
 </file>
 
 <file path=word/numbering.xml><?xml version="1.0" encoding="utf-8"?>
-<w:numbering xmlns:wpc="http://schemas.microsoft.com/office/word/2010/wordprocessingCanvas" xmlns:mc="http://schemas.openxmlformats.org/markup-compatibility/2006" xmlns:o="urn:schemas-microsoft-com:office:office" xmlns:r="http://schemas.openxmlformats.org/officeDocument/2006/relationships" xmlns:m="http://schemas.openxmlformats.org/officeDocument/2006/math" xmlns:v="urn:schemas-microsoft-com:vml" xmlns:wp14="http://schemas.microsoft.com/office/word/2010/wordprocessingDrawing" xmlns:wp="http://schemas.openxmlformats.org/drawingml/2006/wordprocessingDrawing" xmlns:w10="urn:schemas-microsoft-com:office:word" xmlns:w="http://schemas.openxmlformats.org/wordprocessingml/2006/main" xmlns:w14="http://schemas.microsoft.com/office/word/2010/wordml" xmlns:wpg="http://schemas.microsoft.com/office/word/2010/wordprocessingGroup" xmlns:wpi="http://schemas.microsoft.com/office/word/2010/wordprocessingInk" xmlns:wne="http://schemas.microsoft.com/office/word/2006/wordml" xmlns:wps="http://schemas.microsoft.com/office/word/2010/wordprocessingShape" mc:Ignorable="w14 wp14">
+<w:numbering xmlns:ve="http://schemas.openxmlformats.org/markup-compatibility/2006" xmlns:o="urn:schemas-microsoft-com:office:office" xmlns:r="http://schemas.openxmlformats.org/officeDocument/2006/relationships" xmlns:m="http://schemas.openxmlformats.org/officeDocument/2006/math" xmlns:v="urn:schemas-microsoft-com:vml" xmlns:wp="http://schemas.openxmlformats.org/drawingml/2006/wordprocessingDrawing" xmlns:w10="urn:schemas-microsoft-com:office:word" xmlns:w="http://schemas.openxmlformats.org/wordprocessingml/2006/main" xmlns:wne="http://schemas.microsoft.com/office/word/2006/wordml">
   <w:abstractNum w:abstractNumId="0">
     <w:nsid w:val="0F4034D4"/>
     <w:multiLevelType w:val="multilevel"/>
@@ -4492,7 +4400,7 @@
 </file>
 
 <file path=word/styles.xml><?xml version="1.0" encoding="utf-8"?>
-<w:styles xmlns:mc="http://schemas.openxmlformats.org/markup-compatibility/2006" xmlns:r="http://schemas.openxmlformats.org/officeDocument/2006/relationships" xmlns:w="http://schemas.openxmlformats.org/wordprocessingml/2006/main" xmlns:w14="http://schemas.microsoft.com/office/word/2010/wordml" mc:Ignorable="w14">
+<w:styles xmlns:r="http://schemas.openxmlformats.org/officeDocument/2006/relationships" xmlns:w="http://schemas.openxmlformats.org/wordprocessingml/2006/main">
   <w:docDefaults>
     <w:rPrDefault>
       <w:rPr>
@@ -4650,6 +4558,7 @@
   <w:style w:type="paragraph" w:default="1" w:styleId="Normal">
     <w:name w:val="Normal"/>
     <w:qFormat/>
+    <w:rsid w:val="009F156C"/>
   </w:style>
   <w:style w:type="character" w:default="1" w:styleId="DefaultParagraphFont">
     <w:name w:val="Default Paragraph Font"/>
@@ -4662,6 +4571,7 @@
     <w:uiPriority w:val="99"/>
     <w:semiHidden/>
     <w:unhideWhenUsed/>
+    <w:qFormat/>
     <w:tblPr>
       <w:tblInd w:w="0" w:type="dxa"/>
       <w:tblCellMar>

</xml_diff>